<commit_message>
Added a New Member
</commit_message>
<xml_diff>
--- a/New Microsoft Word Document.docx
+++ b/New Microsoft Word Document.docx
@@ -72,6 +72,23 @@
           <w:lang w:val="en-US"/>
         </w:rPr>
         <w:t>Rucha</w:t>
+      </w:r>
+    </w:p>
+    <w:p>
+      <w:pPr>
+        <w:rPr>
+          <w:sz w:val="44"/>
+          <w:szCs w:val="32"/>
+          <w:lang w:val="en-US"/>
+        </w:rPr>
+      </w:pPr>
+      <w:r>
+        <w:rPr>
+          <w:sz w:val="44"/>
+          <w:szCs w:val="32"/>
+          <w:lang w:val="en-US"/>
+        </w:rPr>
+        <w:t>Reezen</w:t>
       </w:r>
       <w:bookmarkStart w:id="0" w:name="_GoBack"/>
       <w:bookmarkEnd w:id="0"/>

</xml_diff>

<commit_message>
Added another New Member
</commit_message>
<xml_diff>
--- a/New Microsoft Word Document.docx
+++ b/New Microsoft Word Document.docx
@@ -89,6 +89,32 @@
           <w:lang w:val="en-US"/>
         </w:rPr>
         <w:t>Reezen</w:t>
+      </w:r>
+    </w:p>
+    <w:p>
+      <w:pPr>
+        <w:rPr>
+          <w:sz w:val="44"/>
+          <w:szCs w:val="32"/>
+          <w:lang w:val="en-US"/>
+        </w:rPr>
+      </w:pPr>
+    </w:p>
+    <w:p>
+      <w:pPr>
+        <w:rPr>
+          <w:sz w:val="44"/>
+          <w:szCs w:val="32"/>
+          <w:lang w:val="en-US"/>
+        </w:rPr>
+      </w:pPr>
+      <w:r>
+        <w:rPr>
+          <w:sz w:val="44"/>
+          <w:szCs w:val="32"/>
+          <w:lang w:val="en-US"/>
+        </w:rPr>
+        <w:t>Tanavi</w:t>
       </w:r>
       <w:bookmarkStart w:id="0" w:name="_GoBack"/>
       <w:bookmarkEnd w:id="0"/>

</xml_diff>